<commit_message>
Fixed cross-reference links in lecture material for weeks 1-6 for sep200.
</commit_message>
<xml_diff>
--- a/sep200/Week1/Terminology.docx
+++ b/sep200/Week1/Terminology.docx
@@ -134,25 +134,7 @@
           <w:sz w:val="24"/>
           <w:szCs w:val="24"/>
         </w:rPr>
-        <w:t xml:space="preserve">This chapter introduces the concepts of object, class, encapsulation, </w:t>
-      </w:r>
-      <w:proofErr w:type="gramStart"/>
-      <w:r>
-        <w:rPr>
-          <w:rFonts w:ascii="Times New Roman" w:eastAsia="Times New Roman" w:hAnsi="Times New Roman" w:cs="Times New Roman"/>
-          <w:sz w:val="24"/>
-          <w:szCs w:val="24"/>
-        </w:rPr>
-        <w:t>inheritance</w:t>
-      </w:r>
-      <w:proofErr w:type="gramEnd"/>
-      <w:r>
-        <w:rPr>
-          <w:rFonts w:ascii="Times New Roman" w:eastAsia="Times New Roman" w:hAnsi="Times New Roman" w:cs="Times New Roman"/>
-          <w:sz w:val="24"/>
-          <w:szCs w:val="24"/>
-        </w:rPr>
-        <w:t xml:space="preserve"> and polymorphism.  Subsequent chapters elaborate on each concept in detail. </w:t>
+        <w:t xml:space="preserve">This chapter introduces the concepts of object, class, encapsulation, inheritance and polymorphism.  Subsequent chapters elaborate on each concept in detail. </w:t>
       </w:r>
     </w:p>
     <w:p>
@@ -516,25 +498,7 @@
           <w:sz w:val="24"/>
           <w:szCs w:val="24"/>
         </w:rPr>
-        <w:t xml:space="preserve">represents the standard input device, which may be a keyboard, a </w:t>
-      </w:r>
-      <w:proofErr w:type="gramStart"/>
-      <w:r>
-        <w:rPr>
-          <w:rFonts w:ascii="Times New Roman" w:eastAsia="Times New Roman" w:hAnsi="Times New Roman" w:cs="Times New Roman"/>
-          <w:sz w:val="24"/>
-          <w:szCs w:val="24"/>
-        </w:rPr>
-        <w:t>tablet</w:t>
-      </w:r>
-      <w:proofErr w:type="gramEnd"/>
-      <w:r>
-        <w:rPr>
-          <w:rFonts w:ascii="Times New Roman" w:eastAsia="Times New Roman" w:hAnsi="Times New Roman" w:cs="Times New Roman"/>
-          <w:sz w:val="24"/>
-          <w:szCs w:val="24"/>
-        </w:rPr>
-        <w:t xml:space="preserve"> or a touch screen.  The abstraction - the standard input device - is also simple and crisp.  Internally, the </w:t>
+        <w:t xml:space="preserve">represents the standard input device, which may be a keyboard, a tablet or a touch screen.  The abstraction - the standard input device - is also simple and crisp.  Internally, the </w:t>
       </w:r>
       <w:proofErr w:type="spellStart"/>
       <w:r>
@@ -618,25 +582,7 @@
           <w:sz w:val="24"/>
           <w:szCs w:val="24"/>
         </w:rPr>
-        <w:t xml:space="preserve">.  Objects of the same class have the same structure, but possibly different states.  The variable types that describe their states are identical, but generally have different values.  For example, </w:t>
-      </w:r>
-      <w:proofErr w:type="gramStart"/>
-      <w:r>
-        <w:rPr>
-          <w:rFonts w:ascii="Times New Roman" w:eastAsia="Times New Roman" w:hAnsi="Times New Roman" w:cs="Times New Roman"/>
-          <w:sz w:val="24"/>
-          <w:szCs w:val="24"/>
-        </w:rPr>
-        <w:t>all of</w:t>
-      </w:r>
-      <w:proofErr w:type="gramEnd"/>
-      <w:r>
-        <w:rPr>
-          <w:rFonts w:ascii="Times New Roman" w:eastAsia="Times New Roman" w:hAnsi="Times New Roman" w:cs="Times New Roman"/>
-          <w:sz w:val="24"/>
-          <w:szCs w:val="24"/>
-        </w:rPr>
-        <w:t xml:space="preserve"> the books in the figure above have a title and an author, but each book has a different title and a different author.  </w:t>
+        <w:t xml:space="preserve">.  Objects of the same class have the same structure, but possibly different states.  The variable types that describe their states are identical, but generally have different values.  For example, all of the books in the figure above have a title and an author, but each book has a different title and a different author.  </w:t>
       </w:r>
     </w:p>
     <w:p>
@@ -956,18 +902,8 @@
           <w:sz w:val="24"/>
           <w:szCs w:val="24"/>
         </w:rPr>
-        <w:t xml:space="preserve">the upper compartment identifies the class by its </w:t>
-      </w:r>
-      <w:proofErr w:type="gramStart"/>
-      <w:r>
-        <w:rPr>
-          <w:rFonts w:ascii="Times New Roman" w:eastAsia="Times New Roman" w:hAnsi="Times New Roman" w:cs="Times New Roman"/>
-          <w:sz w:val="24"/>
-          <w:szCs w:val="24"/>
-        </w:rPr>
-        <w:t>name</w:t>
-      </w:r>
-      <w:proofErr w:type="gramEnd"/>
+        <w:t>the upper compartment identifies the class by its name</w:t>
+      </w:r>
     </w:p>
     <w:p>
       <w:pPr>
@@ -988,18 +924,8 @@
           <w:sz w:val="24"/>
           <w:szCs w:val="24"/>
         </w:rPr>
-        <w:t xml:space="preserve">the middle compartment identifies the names and types of its </w:t>
-      </w:r>
-      <w:proofErr w:type="gramStart"/>
-      <w:r>
-        <w:rPr>
-          <w:rFonts w:ascii="Times New Roman" w:eastAsia="Times New Roman" w:hAnsi="Times New Roman" w:cs="Times New Roman"/>
-          <w:sz w:val="24"/>
-          <w:szCs w:val="24"/>
-        </w:rPr>
-        <w:t>attributes</w:t>
-      </w:r>
-      <w:proofErr w:type="gramEnd"/>
+        <w:t>the middle compartment identifies the names and types of its attributes</w:t>
+      </w:r>
     </w:p>
     <w:p>
       <w:pPr>
@@ -1020,18 +946,8 @@
           <w:sz w:val="24"/>
           <w:szCs w:val="24"/>
         </w:rPr>
-        <w:t xml:space="preserve">the lower compartment identifies the names, return types and parameter types of its </w:t>
-      </w:r>
-      <w:proofErr w:type="gramStart"/>
-      <w:r>
-        <w:rPr>
-          <w:rFonts w:ascii="Times New Roman" w:eastAsia="Times New Roman" w:hAnsi="Times New Roman" w:cs="Times New Roman"/>
-          <w:sz w:val="24"/>
-          <w:szCs w:val="24"/>
-        </w:rPr>
-        <w:t>operations</w:t>
-      </w:r>
-      <w:proofErr w:type="gramEnd"/>
+        <w:t>the lower compartment identifies the names, return types and parameter types of its operations</w:t>
+      </w:r>
     </w:p>
     <w:p>
       <w:pPr>
@@ -1141,7 +1057,6 @@
                 <w:szCs w:val="24"/>
               </w:rPr>
             </w:pPr>
-            <w:proofErr w:type="gramStart"/>
             <w:r>
               <w:rPr>
                 <w:rFonts w:ascii="Times New Roman" w:eastAsia="Times New Roman" w:hAnsi="Times New Roman" w:cs="Times New Roman"/>
@@ -1149,17 +1064,7 @@
                 <w:sz w:val="24"/>
                 <w:szCs w:val="24"/>
               </w:rPr>
-              <w:t>number :</w:t>
-            </w:r>
-            <w:proofErr w:type="gramEnd"/>
-            <w:r>
-              <w:rPr>
-                <w:rFonts w:ascii="Times New Roman" w:eastAsia="Times New Roman" w:hAnsi="Times New Roman" w:cs="Times New Roman"/>
-                <w:color w:val="002060"/>
-                <w:sz w:val="24"/>
-                <w:szCs w:val="24"/>
-              </w:rPr>
-              <w:t xml:space="preserve"> int  </w:t>
+              <w:t>number : int  </w:t>
             </w:r>
             <w:r>
               <w:rPr>
@@ -1202,7 +1107,6 @@
               </w:rPr>
             </w:pPr>
             <w:proofErr w:type="spellStart"/>
-            <w:proofErr w:type="gramStart"/>
             <w:r>
               <w:rPr>
                 <w:rFonts w:ascii="Times New Roman" w:eastAsia="Times New Roman" w:hAnsi="Times New Roman" w:cs="Times New Roman"/>
@@ -1220,17 +1124,7 @@
                 <w:sz w:val="24"/>
                 <w:szCs w:val="24"/>
               </w:rPr>
-              <w:t>(</w:t>
-            </w:r>
-            <w:proofErr w:type="gramEnd"/>
-            <w:r>
-              <w:rPr>
-                <w:rFonts w:ascii="Times New Roman" w:eastAsia="Times New Roman" w:hAnsi="Times New Roman" w:cs="Times New Roman"/>
-                <w:color w:val="002060"/>
-                <w:sz w:val="24"/>
-                <w:szCs w:val="24"/>
-              </w:rPr>
-              <w:t>) : int </w:t>
+              <w:t>() : int </w:t>
             </w:r>
             <w:r>
               <w:rPr>
@@ -1360,18 +1254,8 @@
           <w:sz w:val="24"/>
           <w:szCs w:val="24"/>
         </w:rPr>
-        <w:t xml:space="preserve">begin each class name with an upper case </w:t>
-      </w:r>
-      <w:proofErr w:type="gramStart"/>
-      <w:r>
-        <w:rPr>
-          <w:rFonts w:ascii="Times New Roman" w:eastAsia="Times New Roman" w:hAnsi="Times New Roman" w:cs="Times New Roman"/>
-          <w:sz w:val="24"/>
-          <w:szCs w:val="24"/>
-        </w:rPr>
-        <w:t>letter</w:t>
-      </w:r>
-      <w:proofErr w:type="gramEnd"/>
+        <w:t>begin each class name with an upper case letter</w:t>
+      </w:r>
     </w:p>
     <w:p>
       <w:pPr>
@@ -1392,18 +1276,8 @@
           <w:sz w:val="24"/>
           <w:szCs w:val="24"/>
         </w:rPr>
-        <w:t xml:space="preserve">begin each member name with a lower case </w:t>
-      </w:r>
-      <w:proofErr w:type="gramStart"/>
-      <w:r>
-        <w:rPr>
-          <w:rFonts w:ascii="Times New Roman" w:eastAsia="Times New Roman" w:hAnsi="Times New Roman" w:cs="Times New Roman"/>
-          <w:sz w:val="24"/>
-          <w:szCs w:val="24"/>
-        </w:rPr>
-        <w:t>letter</w:t>
-      </w:r>
-      <w:proofErr w:type="gramEnd"/>
+        <w:t>begin each member name with a lower case letter</w:t>
+      </w:r>
     </w:p>
     <w:p>
       <w:pPr>
@@ -1424,18 +1298,8 @@
           <w:sz w:val="24"/>
           <w:szCs w:val="24"/>
         </w:rPr>
-        <w:t xml:space="preserve">use camel case throughout all names - capitalize the first letter of every word after the first </w:t>
-      </w:r>
-      <w:proofErr w:type="gramStart"/>
-      <w:r>
-        <w:rPr>
-          <w:rFonts w:ascii="Times New Roman" w:eastAsia="Times New Roman" w:hAnsi="Times New Roman" w:cs="Times New Roman"/>
-          <w:sz w:val="24"/>
-          <w:szCs w:val="24"/>
-        </w:rPr>
-        <w:t>word</w:t>
-      </w:r>
-      <w:proofErr w:type="gramEnd"/>
+        <w:t>use camel case throughout all names - capitalize the first letter of every word after the first word</w:t>
+      </w:r>
     </w:p>
     <w:p>
       <w:pPr>
@@ -1638,25 +1502,7 @@
           <w:szCs w:val="24"/>
         </w:rPr>
         <w:lastRenderedPageBreak/>
-        <w:t xml:space="preserve">A class definition declares the variables and the function prototypes.  The variables store each object's </w:t>
-      </w:r>
-      <w:proofErr w:type="gramStart"/>
-      <w:r>
-        <w:rPr>
-          <w:rFonts w:ascii="Times New Roman" w:eastAsia="Times New Roman" w:hAnsi="Times New Roman" w:cs="Times New Roman"/>
-          <w:sz w:val="24"/>
-          <w:szCs w:val="24"/>
-        </w:rPr>
-        <w:t>data</w:t>
-      </w:r>
-      <w:proofErr w:type="gramEnd"/>
-      <w:r>
-        <w:rPr>
-          <w:rFonts w:ascii="Times New Roman" w:eastAsia="Times New Roman" w:hAnsi="Times New Roman" w:cs="Times New Roman"/>
-          <w:sz w:val="24"/>
-          <w:szCs w:val="24"/>
-        </w:rPr>
-        <w:t xml:space="preserve"> and the functions contain the logic that operates on that data.  Clients access objects through calls to these functions without knowledge of the data stored within the objects or the logic that manipulates that data.  </w:t>
+        <w:t xml:space="preserve">A class definition declares the variables and the function prototypes.  The variables store each object's data and the functions contain the logic that operates on that data.  Clients access objects through calls to these functions without knowledge of the data stored within the objects or the logic that manipulates that data.  </w:t>
       </w:r>
     </w:p>
     <w:p>
@@ -1823,19 +1669,8 @@
                 <w:sz w:val="20"/>
                 <w:szCs w:val="20"/>
               </w:rPr>
-              <w:t xml:space="preserve"> &lt;&lt; "Welcome to Object-Oriented</w:t>
+              <w:t xml:space="preserve"> &lt;&lt; "Welcome to Object-Oriented";</w:t>
             </w:r>
-            <w:proofErr w:type="gramStart"/>
-            <w:r>
-              <w:rPr>
-                <w:rFonts w:ascii="Courier New" w:eastAsia="Times New Roman" w:hAnsi="Courier New" w:cs="Courier New"/>
-                <w:color w:val="C00000"/>
-                <w:sz w:val="20"/>
-                <w:szCs w:val="20"/>
-              </w:rPr>
-              <w:t>";</w:t>
-            </w:r>
-            <w:proofErr w:type="gramEnd"/>
           </w:p>
           <w:p>
             <w:pPr>
@@ -1932,23 +1767,13 @@
           <w:szCs w:val="24"/>
         </w:rPr>
       </w:pPr>
-      <w:proofErr w:type="gramStart"/>
-      <w:r>
-        <w:rPr>
-          <w:rFonts w:ascii="Times New Roman" w:eastAsia="Times New Roman" w:hAnsi="Times New Roman" w:cs="Times New Roman"/>
-          <w:sz w:val="24"/>
-          <w:szCs w:val="24"/>
-        </w:rPr>
-        <w:t>As long as</w:t>
-      </w:r>
-      <w:proofErr w:type="gramEnd"/>
-      <w:r>
-        <w:rPr>
-          <w:rFonts w:ascii="Times New Roman" w:eastAsia="Times New Roman" w:hAnsi="Times New Roman" w:cs="Times New Roman"/>
-          <w:sz w:val="24"/>
-          <w:szCs w:val="24"/>
-        </w:rPr>
-        <w:t xml:space="preserve"> the classes in a programming solution are well-encapsulated, any programmer can upgrade the internal structure of any object developed by another programmer without changing any client code. </w:t>
+      <w:r>
+        <w:rPr>
+          <w:rFonts w:ascii="Times New Roman" w:eastAsia="Times New Roman" w:hAnsi="Times New Roman" w:cs="Times New Roman"/>
+          <w:sz w:val="24"/>
+          <w:szCs w:val="24"/>
+        </w:rPr>
+        <w:t>As long as the classes in a programming solution are well-encapsulated, any programmer can upgrade the internal structure of any object developed by another programmer without changing any client code. </w:t>
       </w:r>
     </w:p>
     <w:p>
@@ -2010,43 +1835,7 @@
             <w:sz w:val="24"/>
             <w:szCs w:val="24"/>
           </w:rPr>
-          <w:t>Inher</w:t>
-        </w:r>
-        <w:r>
-          <w:rPr>
-            <w:rStyle w:val="Hyperlink"/>
-            <w:rFonts w:ascii="Times New Roman" w:eastAsia="Times New Roman" w:hAnsi="Times New Roman" w:cs="Times New Roman"/>
-            <w:sz w:val="24"/>
-            <w:szCs w:val="24"/>
-          </w:rPr>
-          <w:t>i</w:t>
-        </w:r>
-        <w:r>
-          <w:rPr>
-            <w:rStyle w:val="Hyperlink"/>
-            <w:rFonts w:ascii="Times New Roman" w:eastAsia="Times New Roman" w:hAnsi="Times New Roman" w:cs="Times New Roman"/>
-            <w:sz w:val="24"/>
-            <w:szCs w:val="24"/>
-          </w:rPr>
-          <w:t>ta</w:t>
-        </w:r>
-        <w:r>
-          <w:rPr>
-            <w:rStyle w:val="Hyperlink"/>
-            <w:rFonts w:ascii="Times New Roman" w:eastAsia="Times New Roman" w:hAnsi="Times New Roman" w:cs="Times New Roman"/>
-            <w:sz w:val="24"/>
-            <w:szCs w:val="24"/>
-          </w:rPr>
-          <w:t>n</w:t>
-        </w:r>
-        <w:r>
-          <w:rPr>
-            <w:rStyle w:val="Hyperlink"/>
-            <w:rFonts w:ascii="Times New Roman" w:eastAsia="Times New Roman" w:hAnsi="Times New Roman" w:cs="Times New Roman"/>
-            <w:sz w:val="24"/>
-            <w:szCs w:val="24"/>
-          </w:rPr>
-          <w:t>ce</w:t>
+          <w:t>Inheritance</w:t>
         </w:r>
       </w:hyperlink>
       <w:r>
@@ -2055,18 +1844,8 @@
           <w:sz w:val="24"/>
           <w:szCs w:val="24"/>
         </w:rPr>
-        <w:t xml:space="preserve"> - one class inherits the structure of another </w:t>
-      </w:r>
-      <w:proofErr w:type="gramStart"/>
-      <w:r>
-        <w:rPr>
-          <w:rFonts w:ascii="Times New Roman" w:eastAsia="Times New Roman" w:hAnsi="Times New Roman" w:cs="Times New Roman"/>
-          <w:sz w:val="24"/>
-          <w:szCs w:val="24"/>
-        </w:rPr>
-        <w:t>class</w:t>
-      </w:r>
-      <w:proofErr w:type="gramEnd"/>
+        <w:t xml:space="preserve"> - one class inherits the structure of another class</w:t>
+      </w:r>
     </w:p>
     <w:p>
       <w:pPr>
@@ -2090,47 +1869,7 @@
             <w:szCs w:val="24"/>
             <w:u w:val="single"/>
           </w:rPr>
-          <w:t>Polymor</w:t>
-        </w:r>
-        <w:r>
-          <w:rPr>
-            <w:rFonts w:ascii="Times New Roman" w:eastAsia="Times New Roman" w:hAnsi="Times New Roman" w:cs="Times New Roman"/>
-            <w:color w:val="0000FF"/>
-            <w:sz w:val="24"/>
-            <w:szCs w:val="24"/>
-            <w:u w:val="single"/>
-          </w:rPr>
-          <w:t>p</w:t>
-        </w:r>
-        <w:r>
-          <w:rPr>
-            <w:rFonts w:ascii="Times New Roman" w:eastAsia="Times New Roman" w:hAnsi="Times New Roman" w:cs="Times New Roman"/>
-            <w:color w:val="0000FF"/>
-            <w:sz w:val="24"/>
-            <w:szCs w:val="24"/>
-            <w:u w:val="single"/>
-          </w:rPr>
-          <w:t>h</w:t>
-        </w:r>
-        <w:r>
-          <w:rPr>
-            <w:rFonts w:ascii="Times New Roman" w:eastAsia="Times New Roman" w:hAnsi="Times New Roman" w:cs="Times New Roman"/>
-            <w:color w:val="0000FF"/>
-            <w:sz w:val="24"/>
-            <w:szCs w:val="24"/>
-            <w:u w:val="single"/>
-          </w:rPr>
-          <w:t>i</w:t>
-        </w:r>
-        <w:r>
-          <w:rPr>
-            <w:rFonts w:ascii="Times New Roman" w:eastAsia="Times New Roman" w:hAnsi="Times New Roman" w:cs="Times New Roman"/>
-            <w:color w:val="0000FF"/>
-            <w:sz w:val="24"/>
-            <w:szCs w:val="24"/>
-            <w:u w:val="single"/>
-          </w:rPr>
-          <w:t>sm</w:t>
+          <w:t>Polymorphism</w:t>
         </w:r>
       </w:hyperlink>
       <w:r>
@@ -2139,18 +1878,8 @@
           <w:sz w:val="24"/>
           <w:szCs w:val="24"/>
         </w:rPr>
-        <w:t xml:space="preserve"> - a single interface provides multiple </w:t>
-      </w:r>
-      <w:proofErr w:type="gramStart"/>
-      <w:r>
-        <w:rPr>
-          <w:rFonts w:ascii="Times New Roman" w:eastAsia="Times New Roman" w:hAnsi="Times New Roman" w:cs="Times New Roman"/>
-          <w:sz w:val="24"/>
-          <w:szCs w:val="24"/>
-        </w:rPr>
-        <w:t>implementations</w:t>
-      </w:r>
-      <w:proofErr w:type="gramEnd"/>
+        <w:t xml:space="preserve"> - a single interface provides multiple implementations</w:t>
+      </w:r>
     </w:p>
     <w:p>
       <w:pPr>
@@ -2480,7 +2209,6 @@
         </w:rPr>
         <w:t xml:space="preserve">A </w:t>
       </w:r>
-      <w:proofErr w:type="gramStart"/>
       <w:r>
         <w:rPr>
           <w:rFonts w:ascii="Times New Roman" w:eastAsia="Times New Roman" w:hAnsi="Times New Roman" w:cs="Times New Roman"/>
@@ -2488,9 +2216,16 @@
           <w:sz w:val="24"/>
           <w:szCs w:val="24"/>
         </w:rPr>
-        <w:t>mode(</w:t>
-      </w:r>
-      <w:proofErr w:type="gramEnd"/>
+        <w:t xml:space="preserve">mode() </w:t>
+      </w:r>
+      <w:r>
+        <w:rPr>
+          <w:rFonts w:ascii="Times New Roman" w:eastAsia="Times New Roman" w:hAnsi="Times New Roman" w:cs="Times New Roman"/>
+          <w:sz w:val="24"/>
+          <w:szCs w:val="24"/>
+        </w:rPr>
+        <w:t xml:space="preserve">query on a Course type reports a different result than a </w:t>
+      </w:r>
       <w:r>
         <w:rPr>
           <w:rFonts w:ascii="Times New Roman" w:eastAsia="Times New Roman" w:hAnsi="Times New Roman" w:cs="Times New Roman"/>
@@ -2498,16 +2233,17 @@
           <w:sz w:val="24"/>
           <w:szCs w:val="24"/>
         </w:rPr>
-        <w:t xml:space="preserve">) </w:t>
-      </w:r>
-      <w:r>
-        <w:rPr>
-          <w:rFonts w:ascii="Times New Roman" w:eastAsia="Times New Roman" w:hAnsi="Times New Roman" w:cs="Times New Roman"/>
-          <w:sz w:val="24"/>
-          <w:szCs w:val="24"/>
-        </w:rPr>
-        <w:t xml:space="preserve">query on a Course type reports a different result than a </w:t>
-      </w:r>
+        <w:t xml:space="preserve">mode() </w:t>
+      </w:r>
+      <w:r>
+        <w:rPr>
+          <w:rFonts w:ascii="Times New Roman" w:eastAsia="Times New Roman" w:hAnsi="Times New Roman" w:cs="Times New Roman"/>
+          <w:sz w:val="24"/>
+          <w:szCs w:val="24"/>
+        </w:rPr>
+        <w:t xml:space="preserve">query on a </w:t>
+      </w:r>
+      <w:proofErr w:type="spellStart"/>
       <w:r>
         <w:rPr>
           <w:rFonts w:ascii="Times New Roman" w:eastAsia="Times New Roman" w:hAnsi="Times New Roman" w:cs="Times New Roman"/>
@@ -2515,17 +2251,17 @@
           <w:sz w:val="24"/>
           <w:szCs w:val="24"/>
         </w:rPr>
-        <w:t xml:space="preserve">mode() </w:t>
-      </w:r>
-      <w:r>
-        <w:rPr>
-          <w:rFonts w:ascii="Times New Roman" w:eastAsia="Times New Roman" w:hAnsi="Times New Roman" w:cs="Times New Roman"/>
-          <w:sz w:val="24"/>
-          <w:szCs w:val="24"/>
-        </w:rPr>
-        <w:t xml:space="preserve">query on a </w:t>
-      </w:r>
-      <w:proofErr w:type="spellStart"/>
+        <w:t>HybridCourse</w:t>
+      </w:r>
+      <w:proofErr w:type="spellEnd"/>
+      <w:r>
+        <w:rPr>
+          <w:rFonts w:ascii="Times New Roman" w:eastAsia="Times New Roman" w:hAnsi="Times New Roman" w:cs="Times New Roman"/>
+          <w:sz w:val="24"/>
+          <w:szCs w:val="24"/>
+        </w:rPr>
+        <w:t xml:space="preserve"> type.  On the other hand, an </w:t>
+      </w:r>
       <w:r>
         <w:rPr>
           <w:rFonts w:ascii="Times New Roman" w:eastAsia="Times New Roman" w:hAnsi="Times New Roman" w:cs="Times New Roman"/>
@@ -2533,36 +2269,7 @@
           <w:sz w:val="24"/>
           <w:szCs w:val="24"/>
         </w:rPr>
-        <w:t>HybridCourse</w:t>
-      </w:r>
-      <w:proofErr w:type="spellEnd"/>
-      <w:r>
-        <w:rPr>
-          <w:rFonts w:ascii="Times New Roman" w:eastAsia="Times New Roman" w:hAnsi="Times New Roman" w:cs="Times New Roman"/>
-          <w:sz w:val="24"/>
-          <w:szCs w:val="24"/>
-        </w:rPr>
-        <w:t xml:space="preserve"> type.  On the other hand, an </w:t>
-      </w:r>
-      <w:proofErr w:type="gramStart"/>
-      <w:r>
-        <w:rPr>
-          <w:rFonts w:ascii="Times New Roman" w:eastAsia="Times New Roman" w:hAnsi="Times New Roman" w:cs="Times New Roman"/>
-          <w:color w:val="002060"/>
-          <w:sz w:val="24"/>
-          <w:szCs w:val="24"/>
-        </w:rPr>
-        <w:t>assessments(</w:t>
-      </w:r>
-      <w:proofErr w:type="gramEnd"/>
-      <w:r>
-        <w:rPr>
-          <w:rFonts w:ascii="Times New Roman" w:eastAsia="Times New Roman" w:hAnsi="Times New Roman" w:cs="Times New Roman"/>
-          <w:color w:val="002060"/>
-          <w:sz w:val="24"/>
-          <w:szCs w:val="24"/>
-        </w:rPr>
-        <w:t xml:space="preserve">) </w:t>
+        <w:t xml:space="preserve">assessments() </w:t>
       </w:r>
       <w:r>
         <w:rPr>
@@ -2792,25 +2499,7 @@
           <w:sz w:val="24"/>
           <w:szCs w:val="24"/>
         </w:rPr>
-        <w:t xml:space="preserve">Encapsulation, </w:t>
-      </w:r>
-      <w:proofErr w:type="gramStart"/>
-      <w:r>
-        <w:rPr>
-          <w:rFonts w:ascii="Times New Roman" w:eastAsia="Times New Roman" w:hAnsi="Times New Roman" w:cs="Times New Roman"/>
-          <w:sz w:val="24"/>
-          <w:szCs w:val="24"/>
-        </w:rPr>
-        <w:t>inheritance</w:t>
-      </w:r>
-      <w:proofErr w:type="gramEnd"/>
-      <w:r>
-        <w:rPr>
-          <w:rFonts w:ascii="Times New Roman" w:eastAsia="Times New Roman" w:hAnsi="Times New Roman" w:cs="Times New Roman"/>
-          <w:sz w:val="24"/>
-          <w:szCs w:val="24"/>
-        </w:rPr>
-        <w:t xml:space="preserve"> and polymorphism are the cornerstones of any object-oriented programming language. </w:t>
+        <w:t xml:space="preserve">Encapsulation, inheritance and polymorphism are the cornerstones of any object-oriented programming language. </w:t>
       </w:r>
     </w:p>
     <w:p>
@@ -2963,25 +2652,7 @@
           <w:szCs w:val="24"/>
         </w:rPr>
         <w:lastRenderedPageBreak/>
-        <w:t xml:space="preserve">The cornerstones of object-oriented programming are encapsulation, </w:t>
-      </w:r>
-      <w:proofErr w:type="gramStart"/>
-      <w:r>
-        <w:rPr>
-          <w:rFonts w:ascii="Times New Roman" w:eastAsia="Times New Roman" w:hAnsi="Times New Roman" w:cs="Times New Roman"/>
-          <w:sz w:val="24"/>
-          <w:szCs w:val="24"/>
-        </w:rPr>
-        <w:t>inheritance</w:t>
-      </w:r>
-      <w:proofErr w:type="gramEnd"/>
-      <w:r>
-        <w:rPr>
-          <w:rFonts w:ascii="Times New Roman" w:eastAsia="Times New Roman" w:hAnsi="Times New Roman" w:cs="Times New Roman"/>
-          <w:sz w:val="24"/>
-          <w:szCs w:val="24"/>
-        </w:rPr>
-        <w:t xml:space="preserve"> and polymorphism. </w:t>
+        <w:t xml:space="preserve">The cornerstones of object-oriented programming are encapsulation, inheritance and polymorphism. </w:t>
       </w:r>
     </w:p>
     <w:p/>
@@ -4160,8 +3831,8 @@
     <w:basedOn w:val="DefaultParagraphFont"/>
     <w:rsid w:val="000A03F8"/>
   </w:style>
-  <w:style w:type="paragraph" w:customStyle="1" w:styleId="quote">
-    <w:name w:val="quote"/>
+  <w:style w:type="paragraph" w:customStyle="1" w:styleId="Quote1">
+    <w:name w:val="Quote1"/>
     <w:basedOn w:val="Normal"/>
     <w:rsid w:val="000A03F8"/>
     <w:pPr>

</xml_diff>